<commit_message>
Styleboard en Moodboard af
</commit_message>
<xml_diff>
--- a/Lijstje Keuzedeel Interaction Design.docx
+++ b/Lijstje Keuzedeel Interaction Design.docx
@@ -19,7 +19,27 @@
           <w:sz w:val="52"/>
           <w:szCs w:val="52"/>
         </w:rPr>
-        <w:t>Lijstje Keuzedeel Interaction Design</w:t>
+        <w:t xml:space="preserve">Lijstje Keuzedeel </w:t>
+      </w:r>
+      <w:proofErr w:type="spellStart"/>
+      <w:r>
+        <w:rPr>
+          <w:b/>
+          <w:bCs/>
+          <w:sz w:val="52"/>
+          <w:szCs w:val="52"/>
+        </w:rPr>
+        <w:t>Interaction</w:t>
+      </w:r>
+      <w:proofErr w:type="spellEnd"/>
+      <w:r>
+        <w:rPr>
+          <w:b/>
+          <w:bCs/>
+          <w:sz w:val="52"/>
+          <w:szCs w:val="52"/>
+        </w:rPr>
+        <w:t xml:space="preserve"> Design</w:t>
       </w:r>
     </w:p>
     <w:p>
@@ -43,6 +63,7 @@
           <w:szCs w:val="52"/>
         </w:rPr>
       </w:pPr>
+      <w:proofErr w:type="spellStart"/>
       <w:r>
         <w:rPr>
           <w:b/>
@@ -52,6 +73,7 @@
         </w:rPr>
         <w:t>Longnex</w:t>
       </w:r>
+      <w:proofErr w:type="spellEnd"/>
     </w:p>
     <w:p>
       <w:pPr>
@@ -176,6 +198,7 @@
           <w:lang w:eastAsia="nl-NL"/>
         </w:rPr>
       </w:pPr>
+      <w:proofErr w:type="spellStart"/>
       <w:r>
         <w:rPr>
           <w:rFonts w:ascii="Segoe UI" w:eastAsia="Times New Roman" w:hAnsi="Segoe UI" w:cs="Segoe UI"/>
@@ -188,6 +211,7 @@
         </w:rPr>
         <w:t>Userstories</w:t>
       </w:r>
+      <w:proofErr w:type="spellEnd"/>
       <w:r>
         <w:rPr>
           <w:rFonts w:ascii="Segoe UI" w:eastAsia="Times New Roman" w:hAnsi="Segoe UI" w:cs="Segoe UI"/>
@@ -208,7 +232,7 @@
           <w:szCs w:val="24"/>
           <w:lang w:eastAsia="nl-NL"/>
         </w:rPr>
-        <w:t>Heb ik</w:t>
+        <w:t>bijna af</w:t>
       </w:r>
     </w:p>
     <w:p>
@@ -261,7 +285,7 @@
           <w:szCs w:val="24"/>
           <w:lang w:eastAsia="nl-NL"/>
         </w:rPr>
-        <w:t>Moet ik nog doen</w:t>
+        <w:t>af</w:t>
       </w:r>
     </w:p>
     <w:p>
@@ -314,7 +338,7 @@
           <w:szCs w:val="24"/>
           <w:lang w:eastAsia="nl-NL"/>
         </w:rPr>
-        <w:t>Moet ik nog doen</w:t>
+        <w:t>af</w:t>
       </w:r>
     </w:p>
     <w:p>
@@ -333,6 +357,7 @@
           <w:lang w:eastAsia="nl-NL"/>
         </w:rPr>
       </w:pPr>
+      <w:proofErr w:type="spellStart"/>
       <w:r>
         <w:rPr>
           <w:rFonts w:ascii="Segoe UI" w:eastAsia="Times New Roman" w:hAnsi="Segoe UI" w:cs="Segoe UI"/>
@@ -345,6 +370,7 @@
         </w:rPr>
         <w:t>Wireframes</w:t>
       </w:r>
+      <w:proofErr w:type="spellEnd"/>
       <w:r>
         <w:rPr>
           <w:rFonts w:ascii="Segoe UI" w:eastAsia="Times New Roman" w:hAnsi="Segoe UI" w:cs="Segoe UI"/>
@@ -418,7 +444,7 @@
           <w:szCs w:val="24"/>
           <w:lang w:eastAsia="nl-NL"/>
         </w:rPr>
-        <w:t>Bijna af</w:t>
+        <w:t>af</w:t>
       </w:r>
     </w:p>
     <w:p>

</xml_diff>